<commit_message>
-m "Updated my changes. Added wilcox R file and updated paper doc.
</commit_message>
<xml_diff>
--- a/BikeSharingDemandPredictionofBikeShareCountsbyHour_151212.docx
+++ b/BikeSharingDemandPredictionofBikeShareCountsbyHour_151212.docx
@@ -2,7 +2,6 @@
 <file path=word/document.xml><?xml version="1.0" encoding="utf-8"?>
 <w:document xmlns:wpc="http://schemas.microsoft.com/office/word/2010/wordprocessingCanvas" xmlns:mc="http://schemas.openxmlformats.org/markup-compatibility/2006" xmlns:o="urn:schemas-microsoft-com:office:office" xmlns:r="http://schemas.openxmlformats.org/officeDocument/2006/relationships" xmlns:m="http://schemas.openxmlformats.org/officeDocument/2006/math" xmlns:v="urn:schemas-microsoft-com:vml" xmlns:wp14="http://schemas.microsoft.com/office/word/2010/wordprocessingDrawing" xmlns:wp="http://schemas.openxmlformats.org/drawingml/2006/wordprocessingDrawing" xmlns:w10="urn:schemas-microsoft-com:office:word" xmlns:w="http://schemas.openxmlformats.org/wordprocessingml/2006/main" xmlns:w14="http://schemas.microsoft.com/office/word/2010/wordml" xmlns:w15="http://schemas.microsoft.com/office/word/2012/wordml" xmlns:wpg="http://schemas.microsoft.com/office/word/2010/wordprocessingGroup" xmlns:wpi="http://schemas.microsoft.com/office/word/2010/wordprocessingInk" xmlns:wne="http://schemas.microsoft.com/office/word/2006/wordml" xmlns:wps="http://schemas.microsoft.com/office/word/2010/wordprocessingShape" mc:Ignorable="w14 w15 wp14">
   <w:body>
-    <w:bookmarkStart w:id="0" w:name="_GoBack"/>
     <w:p>
       <w:pPr>
         <w:pStyle w:val="Title"/>
@@ -27,7 +26,6 @@
         </w:sdtContent>
       </w:sdt>
     </w:p>
-    <w:bookmarkEnd w:id="0"/>
     <w:p>
       <w:pPr>
         <w:pStyle w:val="Title2"/>
@@ -107,7 +105,7 @@
           <w:r>
             <w:fldChar w:fldCharType="separate"/>
           </w:r>
-          <w:hyperlink w:anchor="_Toc437716855" w:history="1">
+          <w:hyperlink w:anchor="_Toc437745387" w:history="1">
             <w:r>
               <w:rPr>
                 <w:rStyle w:val="Hyperlink"/>
@@ -134,7 +132,7 @@
                 <w:noProof/>
                 <w:webHidden/>
               </w:rPr>
-              <w:instrText xml:space="preserve"> PAGEREF _Toc437716855 \h </w:instrText>
+              <w:instrText xml:space="preserve"> PAGEREF _Toc437745387 \h </w:instrText>
             </w:r>
             <w:r>
               <w:rPr>
@@ -154,7 +152,7 @@
                 <w:noProof/>
                 <w:webHidden/>
               </w:rPr>
-              <w:t>2</w:t>
+              <w:t>3</w:t>
             </w:r>
             <w:r>
               <w:rPr>
@@ -179,7 +177,7 @@
               <w:lang w:eastAsia="en-US"/>
             </w:rPr>
           </w:pPr>
-          <w:hyperlink w:anchor="_Toc437716856" w:history="1">
+          <w:hyperlink w:anchor="_Toc437745388" w:history="1">
             <w:r>
               <w:rPr>
                 <w:rStyle w:val="Hyperlink"/>
@@ -206,7 +204,7 @@
                 <w:noProof/>
                 <w:webHidden/>
               </w:rPr>
-              <w:instrText xml:space="preserve"> PAGEREF _Toc437716856 \h </w:instrText>
+              <w:instrText xml:space="preserve"> PAGEREF _Toc437745388 \h </w:instrText>
             </w:r>
             <w:r>
               <w:rPr>
@@ -226,7 +224,7 @@
                 <w:noProof/>
                 <w:webHidden/>
               </w:rPr>
-              <w:t>3</w:t>
+              <w:t>4</w:t>
             </w:r>
             <w:r>
               <w:rPr>
@@ -251,13 +249,13 @@
               <w:lang w:eastAsia="en-US"/>
             </w:rPr>
           </w:pPr>
-          <w:hyperlink w:anchor="_Toc437716857" w:history="1">
+          <w:hyperlink w:anchor="_Toc437745389" w:history="1">
             <w:r>
               <w:rPr>
                 <w:rStyle w:val="Hyperlink"/>
                 <w:noProof/>
               </w:rPr>
-              <w:t>[Heading 1]</w:t>
+              <w:t>[Heading 1]: Sample</w:t>
             </w:r>
             <w:r>
               <w:rPr>
@@ -278,7 +276,7 @@
                 <w:noProof/>
                 <w:webHidden/>
               </w:rPr>
-              <w:instrText xml:space="preserve"> PAGEREF _Toc437716857 \h </w:instrText>
+              <w:instrText xml:space="preserve"> PAGEREF _Toc437745389 \h </w:instrText>
             </w:r>
             <w:r>
               <w:rPr>
@@ -298,7 +296,7 @@
                 <w:noProof/>
                 <w:webHidden/>
               </w:rPr>
-              <w:t>3</w:t>
+              <w:t>4</w:t>
             </w:r>
             <w:r>
               <w:rPr>
@@ -323,13 +321,13 @@
               <w:lang w:eastAsia="en-US"/>
             </w:rPr>
           </w:pPr>
-          <w:hyperlink w:anchor="_Toc437716858" w:history="1">
+          <w:hyperlink w:anchor="_Toc437745390" w:history="1">
             <w:r>
               <w:rPr>
                 <w:rStyle w:val="Hyperlink"/>
                 <w:noProof/>
               </w:rPr>
-              <w:t>[Heading 2]</w:t>
+              <w:t>[Heading 2]: Sample</w:t>
             </w:r>
             <w:r>
               <w:rPr>
@@ -350,7 +348,7 @@
                 <w:noProof/>
                 <w:webHidden/>
               </w:rPr>
-              <w:instrText xml:space="preserve"> PAGEREF _Toc437716858 \h </w:instrText>
+              <w:instrText xml:space="preserve"> PAGEREF _Toc437745390 \h </w:instrText>
             </w:r>
             <w:r>
               <w:rPr>
@@ -370,7 +368,7 @@
                 <w:noProof/>
                 <w:webHidden/>
               </w:rPr>
-              <w:t>3</w:t>
+              <w:t>4</w:t>
             </w:r>
             <w:r>
               <w:rPr>
@@ -395,7 +393,7 @@
               <w:lang w:eastAsia="en-US"/>
             </w:rPr>
           </w:pPr>
-          <w:hyperlink w:anchor="_Toc437716859" w:history="1">
+          <w:hyperlink w:anchor="_Toc437745391" w:history="1">
             <w:r>
               <w:rPr>
                 <w:rStyle w:val="Hyperlink"/>
@@ -422,7 +420,7 @@
                 <w:noProof/>
                 <w:webHidden/>
               </w:rPr>
-              <w:instrText xml:space="preserve"> PAGEREF _Toc437716859 \h </w:instrText>
+              <w:instrText xml:space="preserve"> PAGEREF _Toc437745391 \h </w:instrText>
             </w:r>
             <w:r>
               <w:rPr>
@@ -442,7 +440,7 @@
                 <w:noProof/>
                 <w:webHidden/>
               </w:rPr>
-              <w:t>3</w:t>
+              <w:t>4</w:t>
             </w:r>
             <w:r>
               <w:rPr>
@@ -467,7 +465,7 @@
               <w:lang w:eastAsia="en-US"/>
             </w:rPr>
           </w:pPr>
-          <w:hyperlink w:anchor="_Toc437716860" w:history="1">
+          <w:hyperlink w:anchor="_Toc437745392" w:history="1">
             <w:r>
               <w:rPr>
                 <w:rStyle w:val="Hyperlink"/>
@@ -494,7 +492,7 @@
                 <w:noProof/>
                 <w:webHidden/>
               </w:rPr>
-              <w:instrText xml:space="preserve"> PAGEREF _Toc437716860 \h </w:instrText>
+              <w:instrText xml:space="preserve"> PAGEREF _Toc437745392 \h </w:instrText>
             </w:r>
             <w:r>
               <w:rPr>
@@ -514,7 +512,7 @@
                 <w:noProof/>
                 <w:webHidden/>
               </w:rPr>
-              <w:t>4</w:t>
+              <w:t>5</w:t>
             </w:r>
             <w:r>
               <w:rPr>
@@ -539,7 +537,7 @@
               <w:lang w:eastAsia="en-US"/>
             </w:rPr>
           </w:pPr>
-          <w:hyperlink w:anchor="_Toc437716861" w:history="1">
+          <w:hyperlink w:anchor="_Toc437745393" w:history="1">
             <w:r>
               <w:rPr>
                 <w:rStyle w:val="Hyperlink"/>
@@ -566,7 +564,7 @@
                 <w:noProof/>
                 <w:webHidden/>
               </w:rPr>
-              <w:instrText xml:space="preserve"> PAGEREF _Toc437716861 \h </w:instrText>
+              <w:instrText xml:space="preserve"> PAGEREF _Toc437745393 \h </w:instrText>
             </w:r>
             <w:r>
               <w:rPr>
@@ -586,7 +584,7 @@
                 <w:noProof/>
                 <w:webHidden/>
               </w:rPr>
-              <w:t>4</w:t>
+              <w:t>5</w:t>
             </w:r>
             <w:r>
               <w:rPr>
@@ -611,7 +609,7 @@
               <w:lang w:eastAsia="en-US"/>
             </w:rPr>
           </w:pPr>
-          <w:hyperlink w:anchor="_Toc437716862" w:history="1">
+          <w:hyperlink w:anchor="_Toc437745394" w:history="1">
             <w:r>
               <w:rPr>
                 <w:rStyle w:val="Hyperlink"/>
@@ -638,7 +636,7 @@
                 <w:noProof/>
                 <w:webHidden/>
               </w:rPr>
-              <w:instrText xml:space="preserve"> PAGEREF _Toc437716862 \h </w:instrText>
+              <w:instrText xml:space="preserve"> PAGEREF _Toc437745394 \h </w:instrText>
             </w:r>
             <w:r>
               <w:rPr>
@@ -658,7 +656,7 @@
                 <w:noProof/>
                 <w:webHidden/>
               </w:rPr>
-              <w:t>4</w:t>
+              <w:t>5</w:t>
             </w:r>
             <w:r>
               <w:rPr>
@@ -683,7 +681,7 @@
               <w:lang w:eastAsia="en-US"/>
             </w:rPr>
           </w:pPr>
-          <w:hyperlink w:anchor="_Toc437716863" w:history="1">
+          <w:hyperlink w:anchor="_Toc437745395" w:history="1">
             <w:r>
               <w:rPr>
                 <w:rStyle w:val="Hyperlink"/>
@@ -710,7 +708,7 @@
                 <w:noProof/>
                 <w:webHidden/>
               </w:rPr>
-              <w:instrText xml:space="preserve"> PAGEREF _Toc437716863 \h </w:instrText>
+              <w:instrText xml:space="preserve"> PAGEREF _Toc437745395 \h </w:instrText>
             </w:r>
             <w:r>
               <w:rPr>
@@ -730,7 +728,7 @@
                 <w:noProof/>
                 <w:webHidden/>
               </w:rPr>
-              <w:t>4</w:t>
+              <w:t>5</w:t>
             </w:r>
             <w:r>
               <w:rPr>
@@ -755,13 +753,13 @@
               <w:lang w:eastAsia="en-US"/>
             </w:rPr>
           </w:pPr>
-          <w:hyperlink w:anchor="_Toc437716864" w:history="1">
+          <w:hyperlink w:anchor="_Toc437745396" w:history="1">
             <w:r>
               <w:rPr>
                 <w:rStyle w:val="Hyperlink"/>
                 <w:noProof/>
               </w:rPr>
-              <w:t>References</w:t>
+              <w:t>Creating the Linear Model</w:t>
             </w:r>
             <w:r>
               <w:rPr>
@@ -782,7 +780,7 @@
                 <w:noProof/>
                 <w:webHidden/>
               </w:rPr>
-              <w:instrText xml:space="preserve"> PAGEREF _Toc437716864 \h </w:instrText>
+              <w:instrText xml:space="preserve"> PAGEREF _Toc437745396 \h </w:instrText>
             </w:r>
             <w:r>
               <w:rPr>
@@ -827,13 +825,13 @@
               <w:lang w:eastAsia="en-US"/>
             </w:rPr>
           </w:pPr>
-          <w:hyperlink w:anchor="_Toc437716865" w:history="1">
+          <w:hyperlink w:anchor="_Toc437745397" w:history="1">
             <w:r>
               <w:rPr>
                 <w:rStyle w:val="Hyperlink"/>
                 <w:noProof/>
               </w:rPr>
-              <w:t>Footnotes</w:t>
+              <w:t>Validating the Linear Model</w:t>
             </w:r>
             <w:r>
               <w:rPr>
@@ -854,7 +852,7 @@
                 <w:noProof/>
                 <w:webHidden/>
               </w:rPr>
-              <w:instrText xml:space="preserve"> PAGEREF _Toc437716865 \h </w:instrText>
+              <w:instrText xml:space="preserve"> PAGEREF _Toc437745397 \h </w:instrText>
             </w:r>
             <w:r>
               <w:rPr>
@@ -874,7 +872,7 @@
                 <w:noProof/>
                 <w:webHidden/>
               </w:rPr>
-              <w:t>7</w:t>
+              <w:t>6</w:t>
             </w:r>
             <w:r>
               <w:rPr>
@@ -899,13 +897,13 @@
               <w:lang w:eastAsia="en-US"/>
             </w:rPr>
           </w:pPr>
-          <w:hyperlink w:anchor="_Toc437716866" w:history="1">
+          <w:hyperlink w:anchor="_Toc437745398" w:history="1">
             <w:r>
               <w:rPr>
                 <w:rStyle w:val="Hyperlink"/>
                 <w:noProof/>
               </w:rPr>
-              <w:t>Tables</w:t>
+              <w:t>ANOVA</w:t>
             </w:r>
             <w:r>
               <w:rPr>
@@ -926,7 +924,7 @@
                 <w:noProof/>
                 <w:webHidden/>
               </w:rPr>
-              <w:instrText xml:space="preserve"> PAGEREF _Toc437716866 \h </w:instrText>
+              <w:instrText xml:space="preserve"> PAGEREF _Toc437745398 \h </w:instrText>
             </w:r>
             <w:r>
               <w:rPr>
@@ -946,7 +944,7 @@
                 <w:noProof/>
                 <w:webHidden/>
               </w:rPr>
-              <w:t>8</w:t>
+              <w:t>6</w:t>
             </w:r>
             <w:r>
               <w:rPr>
@@ -971,12 +969,372 @@
               <w:lang w:eastAsia="en-US"/>
             </w:rPr>
           </w:pPr>
-          <w:hyperlink w:anchor="_Toc437716867" w:history="1">
+          <w:hyperlink w:anchor="_Toc437745399" w:history="1">
             <w:r>
               <w:rPr>
                 <w:rStyle w:val="Hyperlink"/>
                 <w:noProof/>
               </w:rPr>
+              <w:t>Non-Parametric Methods: Mann-Whitney-Wilcox</w:t>
+            </w:r>
+            <w:r>
+              <w:rPr>
+                <w:noProof/>
+                <w:webHidden/>
+              </w:rPr>
+              <w:tab/>
+            </w:r>
+            <w:r>
+              <w:rPr>
+                <w:noProof/>
+                <w:webHidden/>
+              </w:rPr>
+              <w:fldChar w:fldCharType="begin"/>
+            </w:r>
+            <w:r>
+              <w:rPr>
+                <w:noProof/>
+                <w:webHidden/>
+              </w:rPr>
+              <w:instrText xml:space="preserve"> PAGEREF _Toc437745399 \h </w:instrText>
+            </w:r>
+            <w:r>
+              <w:rPr>
+                <w:noProof/>
+                <w:webHidden/>
+              </w:rPr>
+            </w:r>
+            <w:r>
+              <w:rPr>
+                <w:noProof/>
+                <w:webHidden/>
+              </w:rPr>
+              <w:fldChar w:fldCharType="separate"/>
+            </w:r>
+            <w:r>
+              <w:rPr>
+                <w:noProof/>
+                <w:webHidden/>
+              </w:rPr>
+              <w:t>6</w:t>
+            </w:r>
+            <w:r>
+              <w:rPr>
+                <w:noProof/>
+                <w:webHidden/>
+              </w:rPr>
+              <w:fldChar w:fldCharType="end"/>
+            </w:r>
+          </w:hyperlink>
+        </w:p>
+        <w:p>
+          <w:pPr>
+            <w:pStyle w:val="TOC1"/>
+            <w:tabs>
+              <w:tab w:val="right" w:leader="dot" w:pos="9350"/>
+            </w:tabs>
+            <w:rPr>
+              <w:noProof/>
+              <w:kern w:val="0"/>
+              <w:sz w:val="22"/>
+              <w:szCs w:val="22"/>
+              <w:lang w:eastAsia="en-US"/>
+            </w:rPr>
+          </w:pPr>
+          <w:hyperlink w:anchor="_Toc437745400" w:history="1">
+            <w:r>
+              <w:rPr>
+                <w:rStyle w:val="Hyperlink"/>
+                <w:noProof/>
+              </w:rPr>
+              <w:t>The Optimized Model</w:t>
+            </w:r>
+            <w:r>
+              <w:rPr>
+                <w:noProof/>
+                <w:webHidden/>
+              </w:rPr>
+              <w:tab/>
+            </w:r>
+            <w:r>
+              <w:rPr>
+                <w:noProof/>
+                <w:webHidden/>
+              </w:rPr>
+              <w:fldChar w:fldCharType="begin"/>
+            </w:r>
+            <w:r>
+              <w:rPr>
+                <w:noProof/>
+                <w:webHidden/>
+              </w:rPr>
+              <w:instrText xml:space="preserve"> PAGEREF _Toc437745400 \h </w:instrText>
+            </w:r>
+            <w:r>
+              <w:rPr>
+                <w:noProof/>
+                <w:webHidden/>
+              </w:rPr>
+            </w:r>
+            <w:r>
+              <w:rPr>
+                <w:noProof/>
+                <w:webHidden/>
+              </w:rPr>
+              <w:fldChar w:fldCharType="separate"/>
+            </w:r>
+            <w:r>
+              <w:rPr>
+                <w:noProof/>
+                <w:webHidden/>
+              </w:rPr>
+              <w:t>6</w:t>
+            </w:r>
+            <w:r>
+              <w:rPr>
+                <w:noProof/>
+                <w:webHidden/>
+              </w:rPr>
+              <w:fldChar w:fldCharType="end"/>
+            </w:r>
+          </w:hyperlink>
+        </w:p>
+        <w:p>
+          <w:pPr>
+            <w:pStyle w:val="TOC1"/>
+            <w:tabs>
+              <w:tab w:val="right" w:leader="dot" w:pos="9350"/>
+            </w:tabs>
+            <w:rPr>
+              <w:noProof/>
+              <w:kern w:val="0"/>
+              <w:sz w:val="22"/>
+              <w:szCs w:val="22"/>
+              <w:lang w:eastAsia="en-US"/>
+            </w:rPr>
+          </w:pPr>
+          <w:hyperlink w:anchor="_Toc437745401" w:history="1">
+            <w:r>
+              <w:rPr>
+                <w:rStyle w:val="Hyperlink"/>
+                <w:noProof/>
+              </w:rPr>
+              <w:t>References</w:t>
+            </w:r>
+            <w:r>
+              <w:rPr>
+                <w:noProof/>
+                <w:webHidden/>
+              </w:rPr>
+              <w:tab/>
+            </w:r>
+            <w:r>
+              <w:rPr>
+                <w:noProof/>
+                <w:webHidden/>
+              </w:rPr>
+              <w:fldChar w:fldCharType="begin"/>
+            </w:r>
+            <w:r>
+              <w:rPr>
+                <w:noProof/>
+                <w:webHidden/>
+              </w:rPr>
+              <w:instrText xml:space="preserve"> PAGEREF _Toc437745401 \h </w:instrText>
+            </w:r>
+            <w:r>
+              <w:rPr>
+                <w:noProof/>
+                <w:webHidden/>
+              </w:rPr>
+            </w:r>
+            <w:r>
+              <w:rPr>
+                <w:noProof/>
+                <w:webHidden/>
+              </w:rPr>
+              <w:fldChar w:fldCharType="separate"/>
+            </w:r>
+            <w:r>
+              <w:rPr>
+                <w:noProof/>
+                <w:webHidden/>
+              </w:rPr>
+              <w:t>7</w:t>
+            </w:r>
+            <w:r>
+              <w:rPr>
+                <w:noProof/>
+                <w:webHidden/>
+              </w:rPr>
+              <w:fldChar w:fldCharType="end"/>
+            </w:r>
+          </w:hyperlink>
+        </w:p>
+        <w:p>
+          <w:pPr>
+            <w:pStyle w:val="TOC1"/>
+            <w:tabs>
+              <w:tab w:val="right" w:leader="dot" w:pos="9350"/>
+            </w:tabs>
+            <w:rPr>
+              <w:noProof/>
+              <w:kern w:val="0"/>
+              <w:sz w:val="22"/>
+              <w:szCs w:val="22"/>
+              <w:lang w:eastAsia="en-US"/>
+            </w:rPr>
+          </w:pPr>
+          <w:hyperlink w:anchor="_Toc437745402" w:history="1">
+            <w:r>
+              <w:rPr>
+                <w:rStyle w:val="Hyperlink"/>
+                <w:noProof/>
+              </w:rPr>
+              <w:t>Footnotes</w:t>
+            </w:r>
+            <w:r>
+              <w:rPr>
+                <w:noProof/>
+                <w:webHidden/>
+              </w:rPr>
+              <w:tab/>
+            </w:r>
+            <w:r>
+              <w:rPr>
+                <w:noProof/>
+                <w:webHidden/>
+              </w:rPr>
+              <w:fldChar w:fldCharType="begin"/>
+            </w:r>
+            <w:r>
+              <w:rPr>
+                <w:noProof/>
+                <w:webHidden/>
+              </w:rPr>
+              <w:instrText xml:space="preserve"> PAGEREF _Toc437745402 \h </w:instrText>
+            </w:r>
+            <w:r>
+              <w:rPr>
+                <w:noProof/>
+                <w:webHidden/>
+              </w:rPr>
+            </w:r>
+            <w:r>
+              <w:rPr>
+                <w:noProof/>
+                <w:webHidden/>
+              </w:rPr>
+              <w:fldChar w:fldCharType="separate"/>
+            </w:r>
+            <w:r>
+              <w:rPr>
+                <w:noProof/>
+                <w:webHidden/>
+              </w:rPr>
+              <w:t>8</w:t>
+            </w:r>
+            <w:r>
+              <w:rPr>
+                <w:noProof/>
+                <w:webHidden/>
+              </w:rPr>
+              <w:fldChar w:fldCharType="end"/>
+            </w:r>
+          </w:hyperlink>
+        </w:p>
+        <w:p>
+          <w:pPr>
+            <w:pStyle w:val="TOC1"/>
+            <w:tabs>
+              <w:tab w:val="right" w:leader="dot" w:pos="9350"/>
+            </w:tabs>
+            <w:rPr>
+              <w:noProof/>
+              <w:kern w:val="0"/>
+              <w:sz w:val="22"/>
+              <w:szCs w:val="22"/>
+              <w:lang w:eastAsia="en-US"/>
+            </w:rPr>
+          </w:pPr>
+          <w:hyperlink w:anchor="_Toc437745403" w:history="1">
+            <w:r>
+              <w:rPr>
+                <w:rStyle w:val="Hyperlink"/>
+                <w:noProof/>
+              </w:rPr>
+              <w:t>Tables</w:t>
+            </w:r>
+            <w:r>
+              <w:rPr>
+                <w:noProof/>
+                <w:webHidden/>
+              </w:rPr>
+              <w:tab/>
+            </w:r>
+            <w:r>
+              <w:rPr>
+                <w:noProof/>
+                <w:webHidden/>
+              </w:rPr>
+              <w:fldChar w:fldCharType="begin"/>
+            </w:r>
+            <w:r>
+              <w:rPr>
+                <w:noProof/>
+                <w:webHidden/>
+              </w:rPr>
+              <w:instrText xml:space="preserve"> PAGEREF _Toc437745403 \h </w:instrText>
+            </w:r>
+            <w:r>
+              <w:rPr>
+                <w:noProof/>
+                <w:webHidden/>
+              </w:rPr>
+            </w:r>
+            <w:r>
+              <w:rPr>
+                <w:noProof/>
+                <w:webHidden/>
+              </w:rPr>
+              <w:fldChar w:fldCharType="separate"/>
+            </w:r>
+            <w:r>
+              <w:rPr>
+                <w:noProof/>
+                <w:webHidden/>
+              </w:rPr>
+              <w:t>9</w:t>
+            </w:r>
+            <w:r>
+              <w:rPr>
+                <w:noProof/>
+                <w:webHidden/>
+              </w:rPr>
+              <w:fldChar w:fldCharType="end"/>
+            </w:r>
+          </w:hyperlink>
+        </w:p>
+        <w:p>
+          <w:pPr>
+            <w:pStyle w:val="TOC1"/>
+            <w:tabs>
+              <w:tab w:val="right" w:leader="dot" w:pos="9350"/>
+            </w:tabs>
+            <w:rPr>
+              <w:noProof/>
+              <w:kern w:val="0"/>
+              <w:sz w:val="22"/>
+              <w:szCs w:val="22"/>
+              <w:lang w:eastAsia="en-US"/>
+            </w:rPr>
+          </w:pPr>
+          <w:hyperlink w:anchor="_Toc437745404" w:history="1">
+            <w:r>
+              <w:rPr>
+                <w:rStyle w:val="Hyperlink"/>
+                <w:noProof/>
+              </w:rPr>
               <w:t>Figures</w:t>
             </w:r>
             <w:r>
@@ -998,7 +1356,7 @@
                 <w:noProof/>
                 <w:webHidden/>
               </w:rPr>
-              <w:instrText xml:space="preserve"> PAGEREF _Toc437716867 \h </w:instrText>
+              <w:instrText xml:space="preserve"> PAGEREF _Toc437745404 \h </w:instrText>
             </w:r>
             <w:r>
               <w:rPr>
@@ -1018,7 +1376,7 @@
                 <w:noProof/>
                 <w:webHidden/>
               </w:rPr>
-              <w:t>9</w:t>
+              <w:t>10</w:t>
             </w:r>
             <w:r>
               <w:rPr>
@@ -1045,12 +1403,12 @@
       <w:pPr>
         <w:pStyle w:val="SectionTitle"/>
       </w:pPr>
-      <w:bookmarkStart w:id="1" w:name="_Toc437716855"/>
+      <w:bookmarkStart w:id="0" w:name="_Toc437745387"/>
       <w:r>
         <w:lastRenderedPageBreak/>
         <w:t>Abstract</w:t>
       </w:r>
-      <w:bookmarkEnd w:id="1"/>
+      <w:bookmarkEnd w:id="0"/>
     </w:p>
     <w:sdt>
       <w:sdtPr>
@@ -1116,8 +1474,8 @@
         </w:sdtContent>
       </w:sdt>
     </w:p>
-    <w:bookmarkStart w:id="2" w:name="_Toc437716856"/>
-    <w:commentRangeStart w:id="3"/>
+    <w:bookmarkStart w:id="1" w:name="_Toc437745388"/>
+    <w:commentRangeStart w:id="2"/>
     <w:p>
       <w:pPr>
         <w:pStyle w:val="SectionTitle"/>
@@ -1141,15 +1499,15 @@
           </w:r>
         </w:sdtContent>
       </w:sdt>
-      <w:commentRangeEnd w:id="3"/>
+      <w:commentRangeEnd w:id="2"/>
       <w:r>
         <w:rPr>
           <w:rStyle w:val="CommentReference"/>
           <w:rFonts w:asciiTheme="minorHAnsi" w:eastAsiaTheme="minorEastAsia" w:hAnsiTheme="minorHAnsi" w:cstheme="minorBidi"/>
         </w:rPr>
-        <w:commentReference w:id="3"/>
+        <w:commentReference w:id="2"/>
       </w:r>
-      <w:bookmarkEnd w:id="2"/>
+      <w:bookmarkEnd w:id="1"/>
     </w:p>
     <w:sdt>
       <w:sdtPr>
@@ -1183,7 +1541,7 @@
         </w:p>
       </w:sdtContent>
     </w:sdt>
-    <w:bookmarkStart w:id="4" w:name="_Toc437716857"/>
+    <w:bookmarkStart w:id="3" w:name="_Toc437745389"/>
     <w:p>
       <w:pPr>
         <w:pStyle w:val="Heading1"/>
@@ -1206,10 +1564,10 @@
           </w:r>
         </w:sdtContent>
       </w:sdt>
-      <w:bookmarkEnd w:id="4"/>
       <w:r>
         <w:t>: Sample</w:t>
       </w:r>
+      <w:bookmarkEnd w:id="3"/>
     </w:p>
     <w:p>
       <w:sdt>
@@ -1234,7 +1592,7 @@
         <w:t xml:space="preserve"> </w:t>
       </w:r>
     </w:p>
-    <w:bookmarkStart w:id="5" w:name="_Toc437716858"/>
+    <w:bookmarkStart w:id="4" w:name="_Toc437745390"/>
     <w:p>
       <w:pPr>
         <w:pStyle w:val="Heading2"/>
@@ -1260,7 +1618,7 @@
       <w:r>
         <w:t>: Sample</w:t>
       </w:r>
-      <w:bookmarkEnd w:id="5"/>
+      <w:bookmarkEnd w:id="4"/>
     </w:p>
     <w:sdt>
       <w:sdtPr>
@@ -1287,7 +1645,7 @@
         </w:p>
       </w:sdtContent>
     </w:sdt>
-    <w:bookmarkStart w:id="6" w:name="_Toc437716859"/>
+    <w:bookmarkStart w:id="5" w:name="_Toc437745391"/>
     <w:p>
       <w:pPr>
         <w:rPr>
@@ -1324,7 +1682,7 @@
             </w:rPr>
             <w:t>[Heading 3]</w:t>
           </w:r>
-          <w:bookmarkEnd w:id="6"/>
+          <w:bookmarkEnd w:id="5"/>
         </w:sdtContent>
       </w:sdt>
       <w:r>
@@ -1573,7 +1931,7 @@
         </w:sdtContent>
       </w:sdt>
     </w:p>
-    <w:bookmarkStart w:id="7" w:name="_Toc437716860"/>
+    <w:bookmarkStart w:id="6" w:name="_Toc437745392"/>
     <w:p>
       <w:pPr>
         <w:pStyle w:val="SectionTitle"/>
@@ -1597,13 +1955,13 @@
           </w:r>
         </w:sdtContent>
       </w:sdt>
-      <w:bookmarkEnd w:id="7"/>
       <w:r>
         <w:rPr>
           <w:rStyle w:val="FootnoteReference"/>
         </w:rPr>
         <w:t>1</w:t>
       </w:r>
+      <w:bookmarkEnd w:id="6"/>
     </w:p>
     <w:p>
       <w:r>
@@ -1647,10 +2005,22 @@
         <w:t>Next, we used the</w:t>
       </w:r>
       <w:r>
-        <w:t xml:space="preserve"> Mann-Whitney-Wicoxon Test </w:t>
+        <w:t xml:space="preserve"> </w:t>
       </w:r>
       <w:r>
-        <w:t>to understand the independence of the response against the predictors. From all the findings, we created the optimized model.</w:t>
+        <w:t>non-parametric methods, particularly the Mann-Wilcoxon-Whitney and the Kruskal-Wallis tests</w:t>
+      </w:r>
+      <w:r>
+        <w:t xml:space="preserve"> </w:t>
+      </w:r>
+      <w:r>
+        <w:t>to understand the independence of the response against the predictors. From all the findings, we created the optimized</w:t>
+      </w:r>
+      <w:r>
+        <w:t xml:space="preserve"> GAM</w:t>
+      </w:r>
+      <w:r>
+        <w:t xml:space="preserve"> model.</w:t>
       </w:r>
     </w:p>
     <w:p/>
@@ -1658,29 +2028,29 @@
       <w:pPr>
         <w:pStyle w:val="Heading1"/>
       </w:pPr>
-      <w:bookmarkStart w:id="8" w:name="_Toc437716861"/>
+      <w:bookmarkStart w:id="7" w:name="_Toc437745393"/>
       <w:r>
         <w:t>Capital Bike Share Data: Observations</w:t>
       </w:r>
-      <w:bookmarkEnd w:id="8"/>
+      <w:bookmarkEnd w:id="7"/>
     </w:p>
     <w:p>
-      <w:commentRangeStart w:id="9"/>
+      <w:commentRangeStart w:id="8"/>
       <w:r>
         <w:t>xxx</w:t>
       </w:r>
       <w:r>
         <w:t xml:space="preserve"> </w:t>
       </w:r>
-      <w:commentRangeEnd w:id="9"/>
+      <w:commentRangeEnd w:id="8"/>
       <w:r>
         <w:rPr>
           <w:rStyle w:val="CommentReference"/>
         </w:rPr>
-        <w:commentReference w:id="9"/>
+        <w:commentReference w:id="8"/>
       </w:r>
     </w:p>
-    <w:bookmarkStart w:id="10" w:name="_Toc437716862"/>
+    <w:bookmarkStart w:id="9" w:name="_Toc437745394"/>
     <w:p>
       <w:pPr>
         <w:pStyle w:val="Heading2"/>
@@ -1702,7 +2072,7 @@
           </w:r>
         </w:sdtContent>
       </w:sdt>
-      <w:bookmarkEnd w:id="10"/>
+      <w:bookmarkEnd w:id="9"/>
     </w:p>
     <w:p>
       <w:pPr>
@@ -1712,7 +2082,7 @@
         <w:t>xxx</w:t>
       </w:r>
     </w:p>
-    <w:bookmarkStart w:id="11" w:name="_Toc437716863"/>
+    <w:bookmarkStart w:id="10" w:name="_Toc437745395"/>
     <w:p>
       <w:pPr>
         <w:rPr>
@@ -1749,7 +2119,7 @@
             </w:rPr>
             <w:t>[Heading 3]</w:t>
           </w:r>
-          <w:bookmarkEnd w:id="11"/>
+          <w:bookmarkEnd w:id="10"/>
         </w:sdtContent>
       </w:sdt>
       <w:r>
@@ -1870,10 +2240,11 @@
       <w:pPr>
         <w:pStyle w:val="Heading1"/>
       </w:pPr>
+      <w:bookmarkStart w:id="11" w:name="_Toc437745396"/>
       <w:r>
-        <w:lastRenderedPageBreak/>
         <w:t>Creating the Linear Model</w:t>
       </w:r>
+      <w:bookmarkEnd w:id="11"/>
       <w:r>
         <w:t xml:space="preserve"> </w:t>
       </w:r>
@@ -1892,38 +2263,169 @@
       <w:pPr>
         <w:pStyle w:val="Heading1"/>
       </w:pPr>
+      <w:bookmarkStart w:id="12" w:name="_Toc437745397"/>
       <w:r>
         <w:t>Validating the Linear Model</w:t>
+      </w:r>
+      <w:bookmarkEnd w:id="12"/>
+    </w:p>
+    <w:p>
+      <w:pPr>
+        <w:pStyle w:val="Heading1"/>
+      </w:pPr>
+      <w:bookmarkStart w:id="13" w:name="_Toc437745398"/>
+      <w:r>
+        <w:t>ANOVA</w:t>
+      </w:r>
+      <w:bookmarkEnd w:id="13"/>
+    </w:p>
+    <w:p>
+      <w:pPr>
+        <w:pStyle w:val="Heading1"/>
+      </w:pPr>
+      <w:bookmarkStart w:id="14" w:name="_Toc437745399"/>
+      <w:r>
+        <w:t>Non-Parametric Methods</w:t>
+      </w:r>
+      <w:bookmarkEnd w:id="14"/>
+      <w:r>
+        <w:t xml:space="preserve"> to Determine Predictor Independence </w:t>
+      </w:r>
+    </w:p>
+    <w:p>
+      <w:r>
+        <w:t>We relied on non-parametric methods to determine the</w:t>
+      </w:r>
+      <w:r>
+        <w:t xml:space="preserve"> dependence of each predictor on bike rentals. </w:t>
+      </w:r>
+      <w:r>
+        <w:t>Using the Mann-Wilcoxon-Whitney test and the Kruskal-Wallist test, we gained that the following predictors were critical in predicting the data:</w:t>
+      </w:r>
+    </w:p>
+    <w:p>
+      <w:pPr>
+        <w:pStyle w:val="ListParagraph"/>
+        <w:numPr>
+          <w:ilvl w:val="0"/>
+          <w:numId w:val="12"/>
+        </w:numPr>
+      </w:pPr>
+      <w:r>
+        <w:t>Day</w:t>
+      </w:r>
+    </w:p>
+    <w:p>
+      <w:pPr>
+        <w:pStyle w:val="ListParagraph"/>
+        <w:numPr>
+          <w:ilvl w:val="0"/>
+          <w:numId w:val="12"/>
+        </w:numPr>
+      </w:pPr>
+      <w:r>
+        <w:t>Hour</w:t>
+      </w:r>
+    </w:p>
+    <w:p>
+      <w:pPr>
+        <w:pStyle w:val="ListParagraph"/>
+        <w:numPr>
+          <w:ilvl w:val="0"/>
+          <w:numId w:val="12"/>
+        </w:numPr>
+      </w:pPr>
+      <w:r>
+        <w:t>Weather</w:t>
+      </w:r>
+    </w:p>
+    <w:p>
+      <w:pPr>
+        <w:pStyle w:val="ListParagraph"/>
+        <w:numPr>
+          <w:ilvl w:val="0"/>
+          <w:numId w:val="12"/>
+        </w:numPr>
+      </w:pPr>
+      <w:r>
+        <w:t>Season</w:t>
+      </w:r>
+    </w:p>
+    <w:p>
+      <w:pPr>
+        <w:pStyle w:val="ListParagraph"/>
+        <w:numPr>
+          <w:ilvl w:val="0"/>
+          <w:numId w:val="12"/>
+        </w:numPr>
+      </w:pPr>
+      <w:r>
+        <w:t>Temperature</w:t>
+      </w:r>
+    </w:p>
+    <w:p>
+      <w:pPr>
+        <w:pStyle w:val="ListParagraph"/>
+        <w:numPr>
+          <w:ilvl w:val="0"/>
+          <w:numId w:val="12"/>
+        </w:numPr>
+      </w:pPr>
+      <w:r>
+        <w:t>Adjusted Temperature</w:t>
+      </w:r>
+    </w:p>
+    <w:p>
+      <w:pPr>
+        <w:pStyle w:val="ListParagraph"/>
+        <w:numPr>
+          <w:ilvl w:val="0"/>
+          <w:numId w:val="12"/>
+        </w:numPr>
+      </w:pPr>
+      <w:r>
+        <w:t>Humidity</w:t>
+      </w:r>
+    </w:p>
+    <w:p>
+      <w:pPr>
+        <w:pStyle w:val="ListParagraph"/>
+        <w:numPr>
+          <w:ilvl w:val="0"/>
+          <w:numId w:val="12"/>
+        </w:numPr>
+      </w:pPr>
+      <w:r>
+        <w:t>Windspeed</w:t>
+      </w:r>
+    </w:p>
+    <w:p>
+      <w:pPr>
+        <w:pStyle w:val="Heading2"/>
+      </w:pPr>
+      <w:r>
+        <w:t xml:space="preserve">Mann-Wilcoxon-Whitney Test. </w:t>
+      </w:r>
+      <w:bookmarkStart w:id="15" w:name="_GoBack"/>
+      <w:bookmarkEnd w:id="15"/>
+      <w:r>
+        <w:t xml:space="preserve"> </w:t>
       </w:r>
     </w:p>
     <w:p>
       <w:pPr>
         <w:pStyle w:val="Heading1"/>
       </w:pPr>
-      <w:r>
-        <w:t>ANOVA</w:t>
-      </w:r>
-    </w:p>
-    <w:p>
-      <w:pPr>
-        <w:pStyle w:val="Heading1"/>
-      </w:pPr>
-      <w:r>
-        <w:t>Mann-Whitney-Wilcox</w:t>
-      </w:r>
-    </w:p>
-    <w:p>
-      <w:pPr>
-        <w:pStyle w:val="Heading1"/>
-      </w:pPr>
+      <w:bookmarkStart w:id="16" w:name="_Toc437745400"/>
       <w:r>
         <w:t>The Optimized Model</w:t>
       </w:r>
+      <w:bookmarkEnd w:id="16"/>
     </w:p>
     <w:p/>
     <w:p/>
     <w:p/>
-    <w:bookmarkStart w:id="12" w:name="_Toc437716864" w:displacedByCustomXml="next"/>
+    <w:bookmarkStart w:id="17" w:name="_Toc437745401" w:displacedByCustomXml="next"/>
     <w:sdt>
       <w:sdtPr>
         <w:rPr>
@@ -1944,7 +2446,7 @@
           <w:r>
             <w:t>References</w:t>
           </w:r>
-          <w:bookmarkEnd w:id="12"/>
+          <w:bookmarkEnd w:id="17"/>
         </w:p>
         <w:sdt>
           <w:sdtPr>
@@ -2036,12 +2538,12 @@
       <w:pPr>
         <w:pStyle w:val="SectionTitle"/>
       </w:pPr>
-      <w:bookmarkStart w:id="13" w:name="_Toc437716865"/>
+      <w:bookmarkStart w:id="18" w:name="_Toc437745402"/>
       <w:r>
         <w:lastRenderedPageBreak/>
         <w:t>Footnotes</w:t>
       </w:r>
-      <w:bookmarkEnd w:id="13"/>
+      <w:bookmarkEnd w:id="18"/>
     </w:p>
     <w:p>
       <w:r>
@@ -2096,12 +2598,12 @@
       <w:pPr>
         <w:pStyle w:val="SectionTitle"/>
       </w:pPr>
-      <w:bookmarkStart w:id="14" w:name="_Toc437716866"/>
+      <w:bookmarkStart w:id="19" w:name="_Toc437745403"/>
       <w:r>
         <w:lastRenderedPageBreak/>
         <w:t>Tables</w:t>
       </w:r>
-      <w:bookmarkEnd w:id="14"/>
+      <w:bookmarkEnd w:id="19"/>
     </w:p>
     <w:p>
       <w:pPr>
@@ -2676,12 +3178,12 @@
       <w:pPr>
         <w:pStyle w:val="SectionTitle"/>
       </w:pPr>
-      <w:bookmarkStart w:id="15" w:name="_Toc437716867"/>
+      <w:bookmarkStart w:id="20" w:name="_Toc437745404"/>
       <w:r>
         <w:lastRenderedPageBreak/>
         <w:t>Figures</w:t>
       </w:r>
-      <w:bookmarkEnd w:id="15"/>
+      <w:bookmarkEnd w:id="20"/>
     </w:p>
     <w:p>
       <w:pPr>
@@ -2778,7 +3280,7 @@
 
 <file path=word/comments.xml><?xml version="1.0" encoding="utf-8"?>
 <w:comments xmlns:wpc="http://schemas.microsoft.com/office/word/2010/wordprocessingCanvas" xmlns:mc="http://schemas.openxmlformats.org/markup-compatibility/2006" xmlns:o="urn:schemas-microsoft-com:office:office" xmlns:r="http://schemas.openxmlformats.org/officeDocument/2006/relationships" xmlns:m="http://schemas.openxmlformats.org/officeDocument/2006/math" xmlns:v="urn:schemas-microsoft-com:vml" xmlns:wp14="http://schemas.microsoft.com/office/word/2010/wordprocessingDrawing" xmlns:wp="http://schemas.openxmlformats.org/drawingml/2006/wordprocessingDrawing" xmlns:w10="urn:schemas-microsoft-com:office:word" xmlns:w="http://schemas.openxmlformats.org/wordprocessingml/2006/main" xmlns:w14="http://schemas.microsoft.com/office/word/2010/wordml" xmlns:w15="http://schemas.microsoft.com/office/word/2012/wordml" xmlns:wpg="http://schemas.microsoft.com/office/word/2010/wordprocessingGroup" xmlns:wpi="http://schemas.microsoft.com/office/word/2010/wordprocessingInk" xmlns:wne="http://schemas.microsoft.com/office/word/2006/wordml" xmlns:wps="http://schemas.microsoft.com/office/word/2010/wordprocessingShape" mc:Ignorable="w14 w15 wp14">
-  <w:comment w:id="3" w:author="Richie Castellanes" w:date="2015-12-12T20:46:00Z" w:initials="RC">
+  <w:comment w:id="2" w:author="Richie Castellanes" w:date="2015-12-12T20:46:00Z" w:initials="RC">
     <w:p>
       <w:pPr>
         <w:pStyle w:val="CommentText"/>
@@ -2794,7 +3296,7 @@
       </w:r>
     </w:p>
   </w:comment>
-  <w:comment w:id="9" w:author="Richie Castellanes" w:date="2015-12-12T21:21:00Z" w:initials="RC">
+  <w:comment w:id="8" w:author="Richie Castellanes" w:date="2015-12-12T21:21:00Z" w:initials="RC">
     <w:p>
       <w:pPr>
         <w:pStyle w:val="CommentText"/>
@@ -2926,7 +3428,7 @@
         <w:rStyle w:val="Strong"/>
         <w:noProof/>
       </w:rPr>
-      <w:t>10</w:t>
+      <w:t>7</w:t>
     </w:r>
     <w:r>
       <w:rPr>
@@ -3196,6 +3698,119 @@
       </w:rPr>
     </w:lvl>
   </w:abstractNum>
+  <w:abstractNum w:abstractNumId="10">
+    <w:nsid w:val="26293880"/>
+    <w:multiLevelType w:val="hybridMultilevel"/>
+    <w:tmpl w:val="774C0A14"/>
+    <w:lvl w:ilvl="0" w:tplc="04090001">
+      <w:start w:val="1"/>
+      <w:numFmt w:val="bullet"/>
+      <w:lvlText w:val=""/>
+      <w:lvlJc w:val="left"/>
+      <w:pPr>
+        <w:ind w:left="1440" w:hanging="360"/>
+      </w:pPr>
+      <w:rPr>
+        <w:rFonts w:ascii="Symbol" w:hAnsi="Symbol" w:hint="default"/>
+      </w:rPr>
+    </w:lvl>
+    <w:lvl w:ilvl="1" w:tplc="04090003" w:tentative="1">
+      <w:start w:val="1"/>
+      <w:numFmt w:val="bullet"/>
+      <w:lvlText w:val="o"/>
+      <w:lvlJc w:val="left"/>
+      <w:pPr>
+        <w:ind w:left="2160" w:hanging="360"/>
+      </w:pPr>
+      <w:rPr>
+        <w:rFonts w:ascii="Courier New" w:hAnsi="Courier New" w:cs="Courier New" w:hint="default"/>
+      </w:rPr>
+    </w:lvl>
+    <w:lvl w:ilvl="2" w:tplc="04090005" w:tentative="1">
+      <w:start w:val="1"/>
+      <w:numFmt w:val="bullet"/>
+      <w:lvlText w:val=""/>
+      <w:lvlJc w:val="left"/>
+      <w:pPr>
+        <w:ind w:left="2880" w:hanging="360"/>
+      </w:pPr>
+      <w:rPr>
+        <w:rFonts w:ascii="Wingdings" w:hAnsi="Wingdings" w:hint="default"/>
+      </w:rPr>
+    </w:lvl>
+    <w:lvl w:ilvl="3" w:tplc="04090001" w:tentative="1">
+      <w:start w:val="1"/>
+      <w:numFmt w:val="bullet"/>
+      <w:lvlText w:val=""/>
+      <w:lvlJc w:val="left"/>
+      <w:pPr>
+        <w:ind w:left="3600" w:hanging="360"/>
+      </w:pPr>
+      <w:rPr>
+        <w:rFonts w:ascii="Symbol" w:hAnsi="Symbol" w:hint="default"/>
+      </w:rPr>
+    </w:lvl>
+    <w:lvl w:ilvl="4" w:tplc="04090003" w:tentative="1">
+      <w:start w:val="1"/>
+      <w:numFmt w:val="bullet"/>
+      <w:lvlText w:val="o"/>
+      <w:lvlJc w:val="left"/>
+      <w:pPr>
+        <w:ind w:left="4320" w:hanging="360"/>
+      </w:pPr>
+      <w:rPr>
+        <w:rFonts w:ascii="Courier New" w:hAnsi="Courier New" w:cs="Courier New" w:hint="default"/>
+      </w:rPr>
+    </w:lvl>
+    <w:lvl w:ilvl="5" w:tplc="04090005" w:tentative="1">
+      <w:start w:val="1"/>
+      <w:numFmt w:val="bullet"/>
+      <w:lvlText w:val=""/>
+      <w:lvlJc w:val="left"/>
+      <w:pPr>
+        <w:ind w:left="5040" w:hanging="360"/>
+      </w:pPr>
+      <w:rPr>
+        <w:rFonts w:ascii="Wingdings" w:hAnsi="Wingdings" w:hint="default"/>
+      </w:rPr>
+    </w:lvl>
+    <w:lvl w:ilvl="6" w:tplc="04090001" w:tentative="1">
+      <w:start w:val="1"/>
+      <w:numFmt w:val="bullet"/>
+      <w:lvlText w:val=""/>
+      <w:lvlJc w:val="left"/>
+      <w:pPr>
+        <w:ind w:left="5760" w:hanging="360"/>
+      </w:pPr>
+      <w:rPr>
+        <w:rFonts w:ascii="Symbol" w:hAnsi="Symbol" w:hint="default"/>
+      </w:rPr>
+    </w:lvl>
+    <w:lvl w:ilvl="7" w:tplc="04090003" w:tentative="1">
+      <w:start w:val="1"/>
+      <w:numFmt w:val="bullet"/>
+      <w:lvlText w:val="o"/>
+      <w:lvlJc w:val="left"/>
+      <w:pPr>
+        <w:ind w:left="6480" w:hanging="360"/>
+      </w:pPr>
+      <w:rPr>
+        <w:rFonts w:ascii="Courier New" w:hAnsi="Courier New" w:cs="Courier New" w:hint="default"/>
+      </w:rPr>
+    </w:lvl>
+    <w:lvl w:ilvl="8" w:tplc="04090005" w:tentative="1">
+      <w:start w:val="1"/>
+      <w:numFmt w:val="bullet"/>
+      <w:lvlText w:val=""/>
+      <w:lvlJc w:val="left"/>
+      <w:pPr>
+        <w:ind w:left="7200" w:hanging="360"/>
+      </w:pPr>
+      <w:rPr>
+        <w:rFonts w:ascii="Wingdings" w:hAnsi="Wingdings" w:hint="default"/>
+      </w:rPr>
+    </w:lvl>
+  </w:abstractNum>
   <w:num w:numId="1">
     <w:abstractNumId w:val="9"/>
   </w:num>
@@ -3231,6 +3846,9 @@
     <w:lvlOverride w:ilvl="0">
       <w:startOverride w:val="1"/>
     </w:lvlOverride>
+  </w:num>
+  <w:num w:numId="12">
+    <w:abstractNumId w:val="10"/>
   </w:num>
 </w:numbering>
 </file>
@@ -5115,7 +5733,6 @@
     <w:name w:val="List Paragraph"/>
     <w:basedOn w:val="Normal"/>
     <w:uiPriority w:val="34"/>
-    <w:semiHidden/>
     <w:unhideWhenUsed/>
     <w:qFormat/>
     <w:pPr>
@@ -5861,11 +6478,11 @@
         </c:dLbls>
         <c:gapWidth val="219"/>
         <c:overlap val="-27"/>
-        <c:axId val="380497072"/>
-        <c:axId val="380498752"/>
+        <c:axId val="182944576"/>
+        <c:axId val="182944016"/>
       </c:barChart>
       <c:catAx>
-        <c:axId val="380497072"/>
+        <c:axId val="182944576"/>
         <c:scaling>
           <c:orientation val="minMax"/>
         </c:scaling>
@@ -5908,7 +6525,7 @@
             <a:endParaRPr lang="en-US"/>
           </a:p>
         </c:txPr>
-        <c:crossAx val="380498752"/>
+        <c:crossAx val="182944016"/>
         <c:crosses val="autoZero"/>
         <c:auto val="1"/>
         <c:lblAlgn val="ctr"/>
@@ -5916,7 +6533,7 @@
         <c:noMultiLvlLbl val="0"/>
       </c:catAx>
       <c:valAx>
-        <c:axId val="380498752"/>
+        <c:axId val="182944016"/>
         <c:scaling>
           <c:orientation val="minMax"/>
         </c:scaling>
@@ -5967,7 +6584,7 @@
             <a:endParaRPr lang="en-US"/>
           </a:p>
         </c:txPr>
-        <c:crossAx val="380497072"/>
+        <c:crossAx val="182944576"/>
         <c:crosses val="autoZero"/>
         <c:crossBetween val="between"/>
       </c:valAx>
@@ -7305,6 +7922,20 @@
     <w:pitch w:val="variable"/>
     <w:sig w:usb0="E0002AFF" w:usb1="C0007841" w:usb2="00000009" w:usb3="00000000" w:csb0="000001FF" w:csb1="00000000"/>
   </w:font>
+  <w:font w:name="Courier New">
+    <w:panose1 w:val="02070309020205020404"/>
+    <w:charset w:val="00"/>
+    <w:family w:val="modern"/>
+    <w:pitch w:val="fixed"/>
+    <w:sig w:usb0="E0002AFF" w:usb1="C0007843" w:usb2="00000009" w:usb3="00000000" w:csb0="000001FF" w:csb1="00000000"/>
+  </w:font>
+  <w:font w:name="Wingdings">
+    <w:panose1 w:val="05000000000000000000"/>
+    <w:charset w:val="02"/>
+    <w:family w:val="auto"/>
+    <w:pitch w:val="variable"/>
+    <w:sig w:usb0="00000000" w:usb1="10000000" w:usb2="00000000" w:usb3="00000000" w:csb0="80000000" w:csb1="00000000"/>
+  </w:font>
   <w:font w:name="SimSun">
     <w:altName w:val="宋体"/>
     <w:panose1 w:val="02010600030101010101"/>
@@ -7368,7 +7999,7 @@
   <w:rsids>
     <w:rsidRoot w:val="001772EA"/>
     <w:rsid w:val="001772EA"/>
-    <w:rsid w:val="00B4233D"/>
+    <w:rsid w:val="00BB3871"/>
   </w:rsids>
   <m:mathPr>
     <m:mathFont m:val="Cambria Math"/>
@@ -9730,7 +10361,7 @@
 </file>
 
 <file path=customXml/itemProps3.xml><?xml version="1.0" encoding="utf-8"?>
-<ds:datastoreItem xmlns:ds="http://schemas.openxmlformats.org/officeDocument/2006/customXml" ds:itemID="{1FF282A3-0328-4169-88C5-61AFAEAB0BED}">
+<ds:datastoreItem xmlns:ds="http://schemas.openxmlformats.org/officeDocument/2006/customXml" ds:itemID="{44999687-2A7B-4EE8-B085-96BCD147ACEA}">
   <ds:schemaRefs>
     <ds:schemaRef ds:uri="http://schemas.openxmlformats.org/officeDocument/2006/bibliography"/>
   </ds:schemaRefs>

</xml_diff>